<commit_message>
Submit contact section complete
</commit_message>
<xml_diff>
--- a/GCC Software Development/Web Course/Assignment/Task 1/Website Requirements and Resources List Pro forma.docx
+++ b/GCC Software Development/Web Course/Assignment/Task 1/Website Requirements and Resources List Pro forma.docx
@@ -738,6 +738,13 @@
                 <w:sz w:val="24"/>
               </w:rPr>
               <w:t>t png to ico</w:t>
+            </w:r>
+            <w:r>
+              <w:rPr>
+                <w:rFonts w:ascii="Arial" w:eastAsia="Times New Roman" w:hAnsi="Arial" w:cs="Times New Roman"/>
+                <w:sz w:val="24"/>
+              </w:rPr>
+              <w:t>, bulkresizephotos</w:t>
             </w:r>
           </w:p>
           <w:p>

</xml_diff>